<commit_message>
Wrote floyd-warshall and made folders
</commit_message>
<xml_diff>
--- a/Documentation/Documentation_GraphsInC.docx
+++ b/Documentation/Documentation_GraphsInC.docx
@@ -4,17 +4,16 @@
   <w:body>
     <w:sdt>
       <w:sdtPr>
+        <w:rPr>
+          <w:rFonts w:eastAsiaTheme="minorHAnsi"/>
+        </w:rPr>
         <w:id w:val="1406103357"/>
         <w:docPartObj>
           <w:docPartGallery w:val="Cover Pages"/>
           <w:docPartUnique/>
         </w:docPartObj>
       </w:sdtPr>
-      <w:sdtEndPr>
-        <w:rPr>
-          <w:rFonts w:eastAsiaTheme="minorHAnsi"/>
-        </w:rPr>
-      </w:sdtEndPr>
+      <w:sdtEndPr/>
       <w:sdtContent>
         <w:p>
           <w:pPr>
@@ -3631,6 +3630,7 @@
                                     <w:dataBinding w:prefixMappings="xmlns:ns0='http://purl.org/dc/elements/1.1/' xmlns:ns1='http://schemas.openxmlformats.org/package/2006/metadata/core-properties' " w:xpath="/ns1:coreProperties[1]/ns0:creator[1]" w:storeItemID="{6C3C8BC8-F283-45AE-878A-BAB7291924A1}"/>
                                     <w:text/>
                                   </w:sdtPr>
+                                  <w:sdtEndPr/>
                                   <w:sdtContent>
                                     <w:r>
                                       <w:rPr>
@@ -3704,6 +3704,7 @@
                               <w:dataBinding w:prefixMappings="xmlns:ns0='http://purl.org/dc/elements/1.1/' xmlns:ns1='http://schemas.openxmlformats.org/package/2006/metadata/core-properties' " w:xpath="/ns1:coreProperties[1]/ns0:creator[1]" w:storeItemID="{6C3C8BC8-F283-45AE-878A-BAB7291924A1}"/>
                               <w:text/>
                             </w:sdtPr>
+                            <w:sdtEndPr/>
                             <w:sdtContent>
                               <w:r>
                                 <w:rPr>
@@ -3829,7 +3830,9 @@
                                     <w:dataBinding w:prefixMappings="xmlns:ns0='http://purl.org/dc/elements/1.1/' xmlns:ns1='http://schemas.openxmlformats.org/package/2006/metadata/core-properties' " w:xpath="/ns1:coreProperties[1]/ns0:title[1]" w:storeItemID="{6C3C8BC8-F283-45AE-878A-BAB7291924A1}"/>
                                     <w:text/>
                                   </w:sdtPr>
+                                  <w:sdtEndPr/>
                                   <w:sdtContent>
+                                    <w:proofErr w:type="spellStart"/>
                                     <w:r>
                                       <w:rPr>
                                         <w:rFonts w:asciiTheme="majorHAnsi" w:eastAsiaTheme="majorEastAsia" w:hAnsiTheme="majorHAnsi" w:cstheme="majorBidi"/>
@@ -3839,6 +3842,7 @@
                                       </w:rPr>
                                       <w:t>GraphsInC</w:t>
                                     </w:r>
+                                    <w:proofErr w:type="spellEnd"/>
                                   </w:sdtContent>
                                 </w:sdt>
                               </w:p>
@@ -3864,6 +3868,7 @@
                                     <w:dataBinding w:prefixMappings="xmlns:ns0='http://purl.org/dc/elements/1.1/' xmlns:ns1='http://schemas.openxmlformats.org/package/2006/metadata/core-properties' " w:xpath="/ns1:coreProperties[1]/ns0:subject[1]" w:storeItemID="{6C3C8BC8-F283-45AE-878A-BAB7291924A1}"/>
                                     <w:text/>
                                   </w:sdtPr>
+                                  <w:sdtEndPr/>
                                   <w:sdtContent>
                                     <w:r>
                                       <w:rPr>
@@ -3924,7 +3929,9 @@
                               <w:dataBinding w:prefixMappings="xmlns:ns0='http://purl.org/dc/elements/1.1/' xmlns:ns1='http://schemas.openxmlformats.org/package/2006/metadata/core-properties' " w:xpath="/ns1:coreProperties[1]/ns0:title[1]" w:storeItemID="{6C3C8BC8-F283-45AE-878A-BAB7291924A1}"/>
                               <w:text/>
                             </w:sdtPr>
+                            <w:sdtEndPr/>
                             <w:sdtContent>
+                              <w:proofErr w:type="spellStart"/>
                               <w:r>
                                 <w:rPr>
                                   <w:rFonts w:asciiTheme="majorHAnsi" w:eastAsiaTheme="majorEastAsia" w:hAnsiTheme="majorHAnsi" w:cstheme="majorBidi"/>
@@ -3934,6 +3941,7 @@
                                 </w:rPr>
                                 <w:t>GraphsInC</w:t>
                               </w:r>
+                              <w:proofErr w:type="spellEnd"/>
                             </w:sdtContent>
                           </w:sdt>
                         </w:p>
@@ -3959,6 +3967,7 @@
                               <w:dataBinding w:prefixMappings="xmlns:ns0='http://purl.org/dc/elements/1.1/' xmlns:ns1='http://schemas.openxmlformats.org/package/2006/metadata/core-properties' " w:xpath="/ns1:coreProperties[1]/ns0:subject[1]" w:storeItemID="{6C3C8BC8-F283-45AE-878A-BAB7291924A1}"/>
                               <w:text/>
                             </w:sdtPr>
+                            <w:sdtEndPr/>
                             <w:sdtContent>
                               <w:r>
                                 <w:rPr>
@@ -3990,6 +3999,12 @@
     <w:p/>
     <w:sdt>
       <w:sdtPr>
+        <w:rPr>
+          <w:rFonts w:asciiTheme="minorHAnsi" w:eastAsiaTheme="minorHAnsi" w:hAnsiTheme="minorHAnsi" w:cstheme="minorBidi"/>
+          <w:color w:val="auto"/>
+          <w:sz w:val="22"/>
+          <w:szCs w:val="22"/>
+        </w:rPr>
         <w:id w:val="-185677396"/>
         <w:docPartObj>
           <w:docPartGallery w:val="Table of Contents"/>
@@ -3998,13 +4013,9 @@
       </w:sdtPr>
       <w:sdtEndPr>
         <w:rPr>
-          <w:rFonts w:asciiTheme="minorHAnsi" w:eastAsiaTheme="minorHAnsi" w:hAnsiTheme="minorHAnsi" w:cstheme="minorBidi"/>
           <w:b/>
           <w:bCs/>
           <w:noProof/>
-          <w:color w:val="auto"/>
-          <w:sz w:val="22"/>
-          <w:szCs w:val="22"/>
         </w:rPr>
       </w:sdtEndPr>
       <w:sdtContent>
@@ -4017,6 +4028,15 @@
           </w:r>
         </w:p>
         <w:p>
+          <w:pPr>
+            <w:pStyle w:val="TOC1"/>
+            <w:tabs>
+              <w:tab w:val="right" w:leader="dot" w:pos="9350"/>
+            </w:tabs>
+            <w:rPr>
+              <w:noProof/>
+            </w:rPr>
+          </w:pPr>
           <w:r>
             <w:fldChar w:fldCharType="begin"/>
           </w:r>
@@ -4026,14 +4046,65 @@
           <w:r>
             <w:fldChar w:fldCharType="separate"/>
           </w:r>
-          <w:r>
-            <w:rPr>
-              <w:b/>
-              <w:bCs/>
-              <w:noProof/>
-            </w:rPr>
-            <w:t>No table of contents entries found.</w:t>
-          </w:r>
+          <w:hyperlink w:anchor="_Toc472062448" w:history="1">
+            <w:r>
+              <w:rPr>
+                <w:rStyle w:val="Hyperlink"/>
+                <w:noProof/>
+              </w:rPr>
+              <w:t>Requirements</w:t>
+            </w:r>
+            <w:r>
+              <w:rPr>
+                <w:noProof/>
+                <w:webHidden/>
+              </w:rPr>
+              <w:tab/>
+            </w:r>
+            <w:r>
+              <w:rPr>
+                <w:noProof/>
+                <w:webHidden/>
+              </w:rPr>
+              <w:fldChar w:fldCharType="begin"/>
+            </w:r>
+            <w:r>
+              <w:rPr>
+                <w:noProof/>
+                <w:webHidden/>
+              </w:rPr>
+              <w:instrText xml:space="preserve"> PAGEREF _Toc472062448 \h </w:instrText>
+            </w:r>
+            <w:r>
+              <w:rPr>
+                <w:noProof/>
+                <w:webHidden/>
+              </w:rPr>
+            </w:r>
+            <w:r>
+              <w:rPr>
+                <w:noProof/>
+                <w:webHidden/>
+              </w:rPr>
+              <w:fldChar w:fldCharType="separate"/>
+            </w:r>
+            <w:r>
+              <w:rPr>
+                <w:noProof/>
+                <w:webHidden/>
+              </w:rPr>
+              <w:t>2</w:t>
+            </w:r>
+            <w:r>
+              <w:rPr>
+                <w:noProof/>
+                <w:webHidden/>
+              </w:rPr>
+              <w:fldChar w:fldCharType="end"/>
+            </w:r>
+          </w:hyperlink>
+        </w:p>
+        <w:p>
           <w:r>
             <w:rPr>
               <w:b/>
@@ -4051,15 +4122,19 @@
       <w:r>
         <w:br w:type="page"/>
       </w:r>
+      <w:bookmarkStart w:id="0" w:name="_GoBack"/>
     </w:p>
     <w:p>
       <w:pPr>
         <w:pStyle w:val="Heading1"/>
       </w:pPr>
+      <w:bookmarkStart w:id="1" w:name="_Toc472062448"/>
+      <w:bookmarkEnd w:id="0"/>
       <w:r>
         <w:lastRenderedPageBreak/>
         <w:t>Requirements</w:t>
       </w:r>
+      <w:bookmarkEnd w:id="1"/>
     </w:p>
     <w:tbl>
       <w:tblPr>
@@ -4110,9 +4185,11 @@
             <w:pPr>
               <w:jc w:val="center"/>
             </w:pPr>
+            <w:proofErr w:type="spellStart"/>
             <w:r>
               <w:t>MoSCoW</w:t>
             </w:r>
+            <w:proofErr w:type="spellEnd"/>
           </w:p>
         </w:tc>
       </w:tr>
@@ -4238,10 +4315,7 @@
               <w:t>M</w:t>
             </w:r>
             <w:r>
-              <w:t>ake undirected-</w:t>
-            </w:r>
-            <w:r>
-              <w:t>weighted graphs</w:t>
+              <w:t>ake undirected-weighted graphs</w:t>
             </w:r>
             <w:r>
               <w:t>.</w:t>
@@ -4288,10 +4362,7 @@
               <w:t>M</w:t>
             </w:r>
             <w:r>
-              <w:t xml:space="preserve">ake </w:t>
-            </w:r>
-            <w:r>
-              <w:t>directed-unweighted graphs</w:t>
+              <w:t>ake directed-unweighted graphs</w:t>
             </w:r>
             <w:r>
               <w:t>.</w:t>
@@ -4338,10 +4409,7 @@
               <w:t>M</w:t>
             </w:r>
             <w:r>
-              <w:t>ake directed-</w:t>
-            </w:r>
-            <w:r>
-              <w:t>weighted graphs</w:t>
+              <w:t>ake directed-weighted graphs</w:t>
             </w:r>
             <w:r>
               <w:t>.</w:t>
@@ -4432,10 +4500,7 @@
               <w:t>C</w:t>
             </w:r>
             <w:r>
-              <w:t>alculate all-pairs</w:t>
-            </w:r>
-            <w:r>
-              <w:t xml:space="preserve"> shortest path</w:t>
+              <w:t>alculate all-pairs shortest path</w:t>
             </w:r>
           </w:p>
         </w:tc>
@@ -4465,10 +4530,7 @@
               <w:jc w:val="center"/>
             </w:pPr>
             <w:r>
-              <w:t>R.P</w:t>
-            </w:r>
-            <w:r>
-              <w:t>.3</w:t>
+              <w:t>R.P.3</w:t>
             </w:r>
           </w:p>
         </w:tc>
@@ -4479,7 +4541,15 @@
           </w:tcPr>
           <w:p>
             <w:r>
-              <w:t>Find the eulerian trail of</w:t>
+              <w:t xml:space="preserve">Find the </w:t>
+            </w:r>
+            <w:proofErr w:type="spellStart"/>
+            <w:r>
+              <w:t>eulerian</w:t>
+            </w:r>
+            <w:proofErr w:type="spellEnd"/>
+            <w:r>
+              <w:t xml:space="preserve"> trail of</w:t>
             </w:r>
             <w:r>
               <w:t xml:space="preserve"> a</w:t>
@@ -4567,7 +4637,15 @@
           </w:tcPr>
           <w:p>
             <w:r>
-              <w:t>Find the cutpoints of a graph</w:t>
+              <w:t xml:space="preserve">Find the </w:t>
+            </w:r>
+            <w:proofErr w:type="spellStart"/>
+            <w:r>
+              <w:t>cutpoints</w:t>
+            </w:r>
+            <w:proofErr w:type="spellEnd"/>
+            <w:r>
+              <w:t xml:space="preserve"> of a graph</w:t>
             </w:r>
           </w:p>
         </w:tc>
@@ -4608,13 +4686,7 @@
           </w:tcPr>
           <w:p>
             <w:r>
-              <w:t xml:space="preserve">Find the </w:t>
-            </w:r>
-            <w:r>
-              <w:t>bridges</w:t>
-            </w:r>
-            <w:r>
-              <w:t xml:space="preserve"> of a graph</w:t>
+              <w:t>Find the bridges of a graph</w:t>
             </w:r>
           </w:p>
         </w:tc>
@@ -4696,16 +4768,7 @@
           </w:tcPr>
           <w:p>
             <w:r>
-              <w:t>U</w:t>
-            </w:r>
-            <w:r>
-              <w:t xml:space="preserve">se </w:t>
-            </w:r>
-            <w:r>
-              <w:t>depth</w:t>
-            </w:r>
-            <w:r>
-              <w:t xml:space="preserve"> first search in a graph</w:t>
+              <w:t>Use depth first search in a graph</w:t>
             </w:r>
           </w:p>
         </w:tc>
@@ -4724,12 +4787,91 @@
           </w:p>
         </w:tc>
       </w:tr>
+      <w:tr>
+        <w:tc>
+          <w:tcPr>
+            <w:tcW w:w="1435" w:type="dxa"/>
+            <w:shd w:val="clear" w:color="auto" w:fill="F4B083" w:themeFill="accent2" w:themeFillTint="99"/>
+          </w:tcPr>
+          <w:p>
+            <w:pPr>
+              <w:jc w:val="center"/>
+            </w:pPr>
+            <w:r>
+              <w:t>R.U.1</w:t>
+            </w:r>
+          </w:p>
+        </w:tc>
+        <w:tc>
+          <w:tcPr>
+            <w:tcW w:w="4888" w:type="dxa"/>
+            <w:shd w:val="clear" w:color="auto" w:fill="F4B083" w:themeFill="accent2" w:themeFillTint="99"/>
+          </w:tcPr>
+          <w:p>
+            <w:r>
+              <w:t>A new matrix can be imported from a text file.</w:t>
+            </w:r>
+          </w:p>
+        </w:tc>
+        <w:tc>
+          <w:tcPr>
+            <w:tcW w:w="3027" w:type="dxa"/>
+            <w:shd w:val="clear" w:color="auto" w:fill="F4B083" w:themeFill="accent2" w:themeFillTint="99"/>
+          </w:tcPr>
+          <w:p>
+            <w:pPr>
+              <w:jc w:val="center"/>
+            </w:pPr>
+            <w:r>
+              <w:t>M</w:t>
+            </w:r>
+          </w:p>
+        </w:tc>
+      </w:tr>
+      <w:tr>
+        <w:tc>
+          <w:tcPr>
+            <w:tcW w:w="1435" w:type="dxa"/>
+            <w:shd w:val="clear" w:color="auto" w:fill="F4B083" w:themeFill="accent2" w:themeFillTint="99"/>
+          </w:tcPr>
+          <w:p>
+            <w:pPr>
+              <w:jc w:val="center"/>
+            </w:pPr>
+            <w:r>
+              <w:t>R.U.2</w:t>
+            </w:r>
+          </w:p>
+        </w:tc>
+        <w:tc>
+          <w:tcPr>
+            <w:tcW w:w="4888" w:type="dxa"/>
+            <w:shd w:val="clear" w:color="auto" w:fill="F4B083" w:themeFill="accent2" w:themeFillTint="99"/>
+          </w:tcPr>
+          <w:p>
+            <w:r>
+              <w:t>A matrix can be exported to a text file with all their attributes.</w:t>
+            </w:r>
+          </w:p>
+        </w:tc>
+        <w:tc>
+          <w:tcPr>
+            <w:tcW w:w="3027" w:type="dxa"/>
+            <w:shd w:val="clear" w:color="auto" w:fill="F4B083" w:themeFill="accent2" w:themeFillTint="99"/>
+          </w:tcPr>
+          <w:p>
+            <w:pPr>
+              <w:jc w:val="center"/>
+            </w:pPr>
+            <w:r>
+              <w:t>S</w:t>
+            </w:r>
+          </w:p>
+        </w:tc>
+      </w:tr>
     </w:tbl>
     <w:p/>
-    <w:p>
-      <w:bookmarkStart w:id="0" w:name="_GoBack"/>
-      <w:bookmarkEnd w:id="0"/>
-    </w:p>
+    <w:p/>
     <w:sectPr>
       <w:headerReference w:type="default" r:id="rId7"/>
       <w:footerReference w:type="default" r:id="rId8"/>
@@ -4803,7 +4945,7 @@
           <w:rPr>
             <w:noProof/>
           </w:rPr>
-          <w:t>2</w:t>
+          <w:t>1</w:t>
         </w:r>
         <w:r>
           <w:rPr>
@@ -4825,6 +4967,7 @@
       <w:dataBinding w:prefixMappings="xmlns:ns0='http://purl.org/dc/elements/1.1/' xmlns:ns1='http://schemas.openxmlformats.org/package/2006/metadata/core-properties' " w:xpath="/ns1:coreProperties[1]/ns0:creator[1]" w:storeItemID="{6C3C8BC8-F283-45AE-878A-BAB7291924A1}"/>
       <w:text/>
     </w:sdtPr>
+    <w:sdtEndPr/>
     <w:sdtContent>
       <w:p>
         <w:pPr>
@@ -5440,6 +5583,29 @@
       </w:tblBorders>
     </w:tblPr>
   </w:style>
+  <w:style w:type="paragraph" w:styleId="TOC1">
+    <w:name w:val="toc 1"/>
+    <w:basedOn w:val="Normal"/>
+    <w:next w:val="Normal"/>
+    <w:autoRedefine/>
+    <w:uiPriority w:val="39"/>
+    <w:unhideWhenUsed/>
+    <w:rsid w:val="00E57232"/>
+    <w:pPr>
+      <w:spacing w:after="100"/>
+    </w:pPr>
+  </w:style>
+  <w:style w:type="character" w:styleId="Hyperlink">
+    <w:name w:val="Hyperlink"/>
+    <w:basedOn w:val="DefaultParagraphFont"/>
+    <w:uiPriority w:val="99"/>
+    <w:unhideWhenUsed/>
+    <w:rsid w:val="00E57232"/>
+    <w:rPr>
+      <w:color w:val="0563C1" w:themeColor="hyperlink"/>
+      <w:u w:val="single"/>
+    </w:rPr>
+  </w:style>
 </w:styles>
 </file>
 
@@ -5483,21 +5649,21 @@
     <w:charset w:val="00"/>
     <w:family w:val="swiss"/>
     <w:pitch w:val="variable"/>
-    <w:sig w:usb0="E0002AFF" w:usb1="4000ACFF" w:usb2="00000001" w:usb3="00000000" w:csb0="000001FF" w:csb1="00000000"/>
+    <w:sig w:usb0="E00002FF" w:usb1="4000ACFF" w:usb2="00000001" w:usb3="00000000" w:csb0="0000019F" w:csb1="00000000"/>
   </w:font>
   <w:font w:name="Times New Roman">
     <w:panose1 w:val="02020603050405020304"/>
     <w:charset w:val="00"/>
     <w:family w:val="roman"/>
     <w:pitch w:val="variable"/>
-    <w:sig w:usb0="E0002AFF" w:usb1="C0007843" w:usb2="00000009" w:usb3="00000000" w:csb0="000001FF" w:csb1="00000000"/>
+    <w:sig w:usb0="E0002EFF" w:usb1="C0007843" w:usb2="00000009" w:usb3="00000000" w:csb0="000001FF" w:csb1="00000000"/>
   </w:font>
   <w:font w:name="Calibri Light">
     <w:panose1 w:val="020F0302020204030204"/>
     <w:charset w:val="00"/>
     <w:family w:val="swiss"/>
     <w:pitch w:val="variable"/>
-    <w:sig w:usb0="A0002AEF" w:usb1="4000207B" w:usb2="00000000" w:usb3="00000000" w:csb0="000001FF" w:csb1="00000000"/>
+    <w:sig w:usb0="A00002EF" w:usb1="4000207B" w:usb2="00000000" w:usb3="00000000" w:csb0="0000019F" w:csb1="00000000"/>
   </w:font>
 </w:fonts>
 </file>
@@ -5517,8 +5683,10 @@
   </w:compat>
   <w:rsids>
     <w:rsidRoot w:val="00916B01"/>
+    <w:rsid w:val="000A3E0C"/>
     <w:rsid w:val="00916B01"/>
     <w:rsid w:val="00B72058"/>
+    <w:rsid w:val="00DF67DB"/>
   </w:rsids>
   <m:mathPr>
     <m:mathFont m:val="Cambria Math"/>
@@ -6285,7 +6453,7 @@
 </file>
 
 <file path=customXml/itemProps1.xml><?xml version="1.0" encoding="utf-8"?>
-<ds:datastoreItem xmlns:ds="http://schemas.openxmlformats.org/officeDocument/2006/customXml" ds:itemID="{EB8E2174-82FA-43C2-B88E-FF9729CFD9CD}">
+<ds:datastoreItem xmlns:ds="http://schemas.openxmlformats.org/officeDocument/2006/customXml" ds:itemID="{257B4090-93C0-4033-8B7A-F415041F20A7}">
   <ds:schemaRefs>
     <ds:schemaRef ds:uri="http://schemas.openxmlformats.org/officeDocument/2006/bibliography"/>
   </ds:schemaRefs>

</xml_diff>